<commit_message>
Added enemy type, and some envrionment
Added an "enemy" and some of the environment, as well as a directory for extra code i might write to assist in this project, like the environment generation code, it kills the rendering window instantly and just spits out an array of coordinates based on the input variables to be pasted into my main PDE
</commit_message>
<xml_diff>
--- a/Documentation/ProgressTracker.docx
+++ b/Documentation/ProgressTracker.docx
@@ -201,9 +201,11 @@
           <w:numId w:val="2"/>
         </w:numPr>
       </w:pPr>
+      <w:proofErr w:type="spellStart"/>
       <w:r>
         <w:t>Highscore</w:t>
       </w:r>
+      <w:proofErr w:type="spellEnd"/>
     </w:p>
     <w:p>
       <w:pPr>
@@ -317,19 +319,7 @@
           <w:rPr>
             <w:rStyle w:val="Hyperlink"/>
           </w:rPr>
-          <w:t>Added mov</w:t>
-        </w:r>
-        <w:r>
-          <w:rPr>
-            <w:rStyle w:val="Hyperlink"/>
-          </w:rPr>
-          <w:t>e</w:t>
-        </w:r>
-        <w:r>
-          <w:rPr>
-            <w:rStyle w:val="Hyperlink"/>
-          </w:rPr>
-          <w:t>ment</w:t>
+          <w:t>Added movement</w:t>
         </w:r>
       </w:hyperlink>
       <w:r>
@@ -458,28 +448,89 @@
           <w:rPr>
             <w:rStyle w:val="Hyperlink"/>
           </w:rPr>
-          <w:t>Synced changes</w:t>
-        </w:r>
-        <w:r>
-          <w:rPr>
-            <w:rStyle w:val="Hyperlink"/>
-          </w:rPr>
-          <w:t xml:space="preserve"> </w:t>
-        </w:r>
-        <w:r>
-          <w:rPr>
-            <w:rStyle w:val="Hyperlink"/>
-          </w:rPr>
-          <w:t>made in Tuesdays class (“ive done the following” section)</w:t>
+          <w:t>Synced changes made in Tuesdays class (“ive done the following” section)</w:t>
         </w:r>
       </w:hyperlink>
     </w:p>
     <w:p/>
     <w:p>
       <w:r>
+        <w:br/>
+      </w:r>
+    </w:p>
+    <w:p/>
+    <w:p/>
+    <w:p/>
+    <w:p/>
+    <w:p/>
+    <w:p/>
+    <w:p/>
+    <w:p>
+      <w:r>
+        <w:lastRenderedPageBreak/>
         <w:t>Week 3:</w:t>
       </w:r>
-    </w:p>
+      <w:r>
+        <w:t xml:space="preserve"> Friday 14</w:t>
+      </w:r>
+      <w:r>
+        <w:rPr>
+          <w:vertAlign w:val="superscript"/>
+        </w:rPr>
+        <w:t>th</w:t>
+      </w:r>
+      <w:r>
+        <w:t xml:space="preserve"> February </w:t>
+      </w:r>
+    </w:p>
+    <w:p>
+      <w:r>
+        <w:t>This week I wanted to work on the environment, I plan on using cubes to make an outside wall to keep the player contained, however I didn’t want to hand place and align each cube, so I decided to write some code for it, I didn’t manage to get all the walls finished before the end of the week. But the left and right wall have their coordinates added to the “rendering engine” and ive also added a basic enemy type, however now it seems to update its position slower than the rest of the environment, probably due to the number of objects being moved each frame and the limitations of the processing framework.</w:t>
+      </w:r>
+    </w:p>
+    <w:p>
+      <w:r>
+        <w:t>Ive done the following:</w:t>
+      </w:r>
+    </w:p>
+    <w:p>
+      <w:pPr>
+        <w:pStyle w:val="ListParagraph"/>
+        <w:numPr>
+          <w:ilvl w:val="0"/>
+          <w:numId w:val="4"/>
+        </w:numPr>
+      </w:pPr>
+      <w:r>
+        <w:t>Environment cubes</w:t>
+      </w:r>
+    </w:p>
+    <w:p>
+      <w:pPr>
+        <w:pStyle w:val="ListParagraph"/>
+        <w:numPr>
+          <w:ilvl w:val="0"/>
+          <w:numId w:val="4"/>
+        </w:numPr>
+      </w:pPr>
+      <w:r>
+        <w:t>Added enemy type, it doesn’t have ai or hit detection yet</w:t>
+      </w:r>
+    </w:p>
+    <w:p>
+      <w:pPr>
+        <w:pStyle w:val="ListParagraph"/>
+        <w:numPr>
+          <w:ilvl w:val="0"/>
+          <w:numId w:val="4"/>
+        </w:numPr>
+      </w:pPr>
+      <w:r>
+        <w:t>Wrote code to help produce environments without manually making each cube</w:t>
+      </w:r>
+    </w:p>
+    <w:p/>
+    <w:p/>
     <w:p/>
     <w:sectPr>
       <w:pgSz w:w="11906" w:h="16838"/>
@@ -720,6 +771,119 @@
     </w:lvl>
   </w:abstractNum>
   <w:abstractNum w:abstractNumId="2" w15:restartNumberingAfterBreak="0">
+    <w:nsid w:val="3724272D"/>
+    <w:multiLevelType w:val="hybridMultilevel"/>
+    <w:tmpl w:val="66F42E9E"/>
+    <w:lvl w:ilvl="0" w:tplc="08090001">
+      <w:start w:val="1"/>
+      <w:numFmt w:val="bullet"/>
+      <w:lvlText w:val=""/>
+      <w:lvlJc w:val="left"/>
+      <w:pPr>
+        <w:ind w:left="720" w:hanging="360"/>
+      </w:pPr>
+      <w:rPr>
+        <w:rFonts w:ascii="Symbol" w:hAnsi="Symbol" w:hint="default"/>
+      </w:rPr>
+    </w:lvl>
+    <w:lvl w:ilvl="1" w:tplc="08090003" w:tentative="1">
+      <w:start w:val="1"/>
+      <w:numFmt w:val="bullet"/>
+      <w:lvlText w:val="o"/>
+      <w:lvlJc w:val="left"/>
+      <w:pPr>
+        <w:ind w:left="1440" w:hanging="360"/>
+      </w:pPr>
+      <w:rPr>
+        <w:rFonts w:ascii="Courier New" w:hAnsi="Courier New" w:cs="Courier New" w:hint="default"/>
+      </w:rPr>
+    </w:lvl>
+    <w:lvl w:ilvl="2" w:tplc="08090005" w:tentative="1">
+      <w:start w:val="1"/>
+      <w:numFmt w:val="bullet"/>
+      <w:lvlText w:val=""/>
+      <w:lvlJc w:val="left"/>
+      <w:pPr>
+        <w:ind w:left="2160" w:hanging="360"/>
+      </w:pPr>
+      <w:rPr>
+        <w:rFonts w:ascii="Wingdings" w:hAnsi="Wingdings" w:hint="default"/>
+      </w:rPr>
+    </w:lvl>
+    <w:lvl w:ilvl="3" w:tplc="08090001" w:tentative="1">
+      <w:start w:val="1"/>
+      <w:numFmt w:val="bullet"/>
+      <w:lvlText w:val=""/>
+      <w:lvlJc w:val="left"/>
+      <w:pPr>
+        <w:ind w:left="2880" w:hanging="360"/>
+      </w:pPr>
+      <w:rPr>
+        <w:rFonts w:ascii="Symbol" w:hAnsi="Symbol" w:hint="default"/>
+      </w:rPr>
+    </w:lvl>
+    <w:lvl w:ilvl="4" w:tplc="08090003" w:tentative="1">
+      <w:start w:val="1"/>
+      <w:numFmt w:val="bullet"/>
+      <w:lvlText w:val="o"/>
+      <w:lvlJc w:val="left"/>
+      <w:pPr>
+        <w:ind w:left="3600" w:hanging="360"/>
+      </w:pPr>
+      <w:rPr>
+        <w:rFonts w:ascii="Courier New" w:hAnsi="Courier New" w:cs="Courier New" w:hint="default"/>
+      </w:rPr>
+    </w:lvl>
+    <w:lvl w:ilvl="5" w:tplc="08090005" w:tentative="1">
+      <w:start w:val="1"/>
+      <w:numFmt w:val="bullet"/>
+      <w:lvlText w:val=""/>
+      <w:lvlJc w:val="left"/>
+      <w:pPr>
+        <w:ind w:left="4320" w:hanging="360"/>
+      </w:pPr>
+      <w:rPr>
+        <w:rFonts w:ascii="Wingdings" w:hAnsi="Wingdings" w:hint="default"/>
+      </w:rPr>
+    </w:lvl>
+    <w:lvl w:ilvl="6" w:tplc="08090001" w:tentative="1">
+      <w:start w:val="1"/>
+      <w:numFmt w:val="bullet"/>
+      <w:lvlText w:val=""/>
+      <w:lvlJc w:val="left"/>
+      <w:pPr>
+        <w:ind w:left="5040" w:hanging="360"/>
+      </w:pPr>
+      <w:rPr>
+        <w:rFonts w:ascii="Symbol" w:hAnsi="Symbol" w:hint="default"/>
+      </w:rPr>
+    </w:lvl>
+    <w:lvl w:ilvl="7" w:tplc="08090003" w:tentative="1">
+      <w:start w:val="1"/>
+      <w:numFmt w:val="bullet"/>
+      <w:lvlText w:val="o"/>
+      <w:lvlJc w:val="left"/>
+      <w:pPr>
+        <w:ind w:left="5760" w:hanging="360"/>
+      </w:pPr>
+      <w:rPr>
+        <w:rFonts w:ascii="Courier New" w:hAnsi="Courier New" w:cs="Courier New" w:hint="default"/>
+      </w:rPr>
+    </w:lvl>
+    <w:lvl w:ilvl="8" w:tplc="08090005" w:tentative="1">
+      <w:start w:val="1"/>
+      <w:numFmt w:val="bullet"/>
+      <w:lvlText w:val=""/>
+      <w:lvlJc w:val="left"/>
+      <w:pPr>
+        <w:ind w:left="6480" w:hanging="360"/>
+      </w:pPr>
+      <w:rPr>
+        <w:rFonts w:ascii="Wingdings" w:hAnsi="Wingdings" w:hint="default"/>
+      </w:rPr>
+    </w:lvl>
+  </w:abstractNum>
+  <w:abstractNum w:abstractNumId="3" w15:restartNumberingAfterBreak="0">
     <w:nsid w:val="486F0846"/>
     <w:multiLevelType w:val="hybridMultilevel"/>
     <w:tmpl w:val="2DFC909E"/>
@@ -839,6 +1003,9 @@
     <w:abstractNumId w:val="1"/>
   </w:num>
   <w:num w:numId="3" w16cid:durableId="718356725">
+    <w:abstractNumId w:val="3"/>
+  </w:num>
+  <w:num w:numId="4" w16cid:durableId="336544099">
     <w:abstractNumId w:val="2"/>
   </w:num>
 </w:numbering>

</xml_diff>